<commit_message>
Horários modificados nos programas
</commit_message>
<xml_diff>
--- a/filogenia/files/Descrições/Webpage-FilogeniaMolecular.docx
+++ b/filogenia/files/Descrições/Webpage-FilogeniaMolecular.docx
@@ -268,13 +268,7 @@
         <w:rPr>
           <w:lang w:val="en-US"/>
         </w:rPr>
-        <w:t xml:space="preserve">CV: </w:t>
-      </w:r>
-      <w:r>
-        <w:rPr>
-          <w:lang w:val="en-US"/>
-        </w:rPr>
-        <w:t>"http://lattes.cnpq.br/3289758851760692"</w:t>
+        <w:t>CV: "http://lattes.cnpq.br/3289758851760692"</w:t>
       </w:r>
     </w:p>
     <w:p>
@@ -767,15 +761,25 @@
         <w:bidi w:val="0"/>
         <w:spacing w:before="0" w:after="0"/>
         <w:jc w:val="both"/>
-        <w:rPr>
-          <w:lang w:val="en-US"/>
-        </w:rPr>
-      </w:pPr>
-      <w:r>
-        <w:rPr>
-          <w:lang w:val="en-US"/>
-        </w:rPr>
-        <w:t>16:30h - 18:00h - Alinhamento Múltiplo de Sequências</w:t>
+        <w:rPr/>
+      </w:pPr>
+      <w:r>
+        <w:rPr>
+          <w:lang w:val="en-US"/>
+        </w:rPr>
+        <w:t>16:</w:t>
+      </w:r>
+      <w:r>
+        <w:rPr>
+          <w:lang w:val="en-US"/>
+        </w:rPr>
+        <w:t>0</w:t>
+      </w:r>
+      <w:r>
+        <w:rPr>
+          <w:lang w:val="en-US"/>
+        </w:rPr>
+        <w:t>0h - 18:00h - Alinhamento Múltiplo de Sequências</w:t>
       </w:r>
     </w:p>
     <w:p>
@@ -1046,7 +1050,19 @@
         <w:rPr>
           <w:lang w:val="en-US"/>
         </w:rPr>
-        <w:t>16:30h - 18:00h - Inferência Bayesiana</w:t>
+        <w:t>16:</w:t>
+      </w:r>
+      <w:r>
+        <w:rPr>
+          <w:lang w:val="en-US"/>
+        </w:rPr>
+        <w:t>0</w:t>
+      </w:r>
+      <w:r>
+        <w:rPr>
+          <w:lang w:val="en-US"/>
+        </w:rPr>
+        <w:t>0h - 18:00h - Inferência Bayesiana</w:t>
       </w:r>
     </w:p>
     <w:p>
@@ -1760,7 +1776,7 @@
     <w:qFormat/>
     <w:pPr>
       <w:widowControl/>
-      <w:overflowPunct w:val="false"/>
+      <w:overflowPunct w:val="true"/>
       <w:bidi w:val="0"/>
       <w:spacing w:lineRule="auto" w:line="276" w:before="0" w:after="200"/>
       <w:jc w:val="left"/>

</xml_diff>